<commit_message>
UI update and guide finished
</commit_message>
<xml_diff>
--- a/User Guide.docx
+++ b/User Guide.docx
@@ -50,7 +50,175 @@
       </w:r>
     </w:p>
     <w:p>
-      <w:r>
+      <w:pPr>
+        <w:pStyle w:val="ListParagraph"/>
+        <w:numPr>
+          <w:ilvl w:val="0"/>
+          <w:numId w:val="4"/>
+        </w:numPr>
+      </w:pPr>
+      <w:r>
+        <w:t>Explanation about order status:</w:t>
+      </w:r>
+    </w:p>
+    <w:tbl>
+      <w:tblPr>
+        <w:tblStyle w:val="TableGrid"/>
+        <w:tblW w:w="0" w:type="auto"/>
+        <w:tblInd w:w="720" w:type="dxa"/>
+        <w:tblLook w:val="04A0" w:firstRow="1" w:lastRow="0" w:firstColumn="1" w:lastColumn="0" w:noHBand="0" w:noVBand="1"/>
+      </w:tblPr>
+      <w:tblGrid>
+        <w:gridCol w:w="1827"/>
+        <w:gridCol w:w="6463"/>
+      </w:tblGrid>
+      <w:tr>
+        <w:tc>
+          <w:tcPr>
+            <w:tcW w:w="1827" w:type="dxa"/>
+          </w:tcPr>
+          <w:p>
+            <w:r>
+              <w:t>Status</w:t>
+            </w:r>
+          </w:p>
+        </w:tc>
+        <w:tc>
+          <w:tcPr>
+            <w:tcW w:w="6463" w:type="dxa"/>
+          </w:tcPr>
+          <w:p>
+            <w:r>
+              <w:t>detail</w:t>
+            </w:r>
+          </w:p>
+        </w:tc>
+      </w:tr>
+      <w:tr>
+        <w:tc>
+          <w:tcPr>
+            <w:tcW w:w="1827" w:type="dxa"/>
+          </w:tcPr>
+          <w:p>
+            <w:r>
+              <w:t>Established</w:t>
+            </w:r>
+          </w:p>
+        </w:tc>
+        <w:tc>
+          <w:tcPr>
+            <w:tcW w:w="6463" w:type="dxa"/>
+          </w:tcPr>
+          <w:p>
+            <w:r>
+              <w:t>Order has just been created, no allocate attempt yet.</w:t>
+            </w:r>
+          </w:p>
+        </w:tc>
+      </w:tr>
+      <w:tr>
+        <w:tc>
+          <w:tcPr>
+            <w:tcW w:w="1827" w:type="dxa"/>
+          </w:tcPr>
+          <w:p>
+            <w:r>
+              <w:t>Under allocate</w:t>
+            </w:r>
+          </w:p>
+        </w:tc>
+        <w:tc>
+          <w:tcPr>
+            <w:tcW w:w="6463" w:type="dxa"/>
+          </w:tcPr>
+          <w:p>
+            <w:r>
+              <w:t>Order has partly been allocated.</w:t>
+            </w:r>
+          </w:p>
+        </w:tc>
+      </w:tr>
+      <w:tr>
+        <w:tc>
+          <w:tcPr>
+            <w:tcW w:w="1827" w:type="dxa"/>
+          </w:tcPr>
+          <w:p>
+            <w:r>
+              <w:t>In stock</w:t>
+            </w:r>
+          </w:p>
+        </w:tc>
+        <w:tc>
+          <w:tcPr>
+            <w:tcW w:w="6463" w:type="dxa"/>
+          </w:tcPr>
+          <w:p>
+            <w:r>
+              <w:t xml:space="preserve">Order </w:t>
+            </w:r>
+            <w:r>
+              <w:t>has been fully allocated and socked in the warehouse</w:t>
+            </w:r>
+          </w:p>
+        </w:tc>
+      </w:tr>
+      <w:tr>
+        <w:tc>
+          <w:tcPr>
+            <w:tcW w:w="1827" w:type="dxa"/>
+          </w:tcPr>
+          <w:p>
+            <w:r>
+              <w:t>Under remove</w:t>
+            </w:r>
+          </w:p>
+        </w:tc>
+        <w:tc>
+          <w:tcPr>
+            <w:tcW w:w="6463" w:type="dxa"/>
+          </w:tcPr>
+          <w:p>
+            <w:r>
+              <w:t>Order has begin removing, but not finish yet.</w:t>
+            </w:r>
+          </w:p>
+        </w:tc>
+      </w:tr>
+      <w:tr>
+        <w:tc>
+          <w:tcPr>
+            <w:tcW w:w="1827" w:type="dxa"/>
+          </w:tcPr>
+          <w:p>
+            <w:r>
+              <w:t>Finished</w:t>
+            </w:r>
+          </w:p>
+        </w:tc>
+        <w:tc>
+          <w:tcPr>
+            <w:tcW w:w="6463" w:type="dxa"/>
+          </w:tcPr>
+          <w:p>
+            <w:r>
+              <w:t>Remove operation has been finished. Whole process has done.</w:t>
+            </w:r>
+          </w:p>
+        </w:tc>
+      </w:tr>
+    </w:tbl>
+    <w:p>
+      <w:pPr>
+        <w:ind w:left="720"/>
+      </w:pPr>
+    </w:p>
+    <w:p>
+      <w:r>
+        <w:br w:type="page"/>
+      </w:r>
+      <w:r>
+        <w:lastRenderedPageBreak/>
         <w:t>For customer:</w:t>
       </w:r>
     </w:p>
@@ -127,30 +295,26 @@
     </w:p>
     <w:p>
       <w:pPr>
-        <w:jc w:val="center"/>
-      </w:pPr>
-      <w:r>
-        <w:t xml:space="preserve">As shown in the picture above, choice 2 to </w:t>
-      </w:r>
-      <w:r>
-        <w:t>begin a register process.</w:t>
-      </w:r>
-    </w:p>
-    <w:p>
-      <w:pPr>
-        <w:jc w:val="center"/>
-      </w:pPr>
-      <w:r>
-        <w:t xml:space="preserve">If register successfully, the system will redirect you to </w:t>
-      </w:r>
+        <w:ind w:left="720"/>
+      </w:pPr>
+      <w:r>
+        <w:t xml:space="preserve">As shown in the picture above, choice 2 to begin a register </w:t>
+      </w:r>
+      <w:proofErr w:type="spellStart"/>
       <w:proofErr w:type="gramStart"/>
       <w:r>
-        <w:t>an</w:t>
-      </w:r>
+        <w:t>process.If</w:t>
+      </w:r>
+      <w:proofErr w:type="spellEnd"/>
       <w:proofErr w:type="gramEnd"/>
       <w:r>
-        <w:t xml:space="preserve"> login process automatically.</w:t>
-      </w:r>
+        <w:t xml:space="preserve"> register successfully, the system will redirect you to an login process automatically.</w:t>
+      </w:r>
+    </w:p>
+    <w:p>
+      <w:pPr>
+        <w:ind w:left="720"/>
+      </w:pPr>
     </w:p>
     <w:p>
       <w:pPr>
@@ -180,9 +344,9 @@
           <w:lang w:val="en-US"/>
         </w:rPr>
         <w:drawing>
-          <wp:inline distT="0" distB="0" distL="0" distR="0" wp14:anchorId="462825F9" wp14:editId="4E4E3919">
-            <wp:extent cx="3077210" cy="4237990"/>
-            <wp:effectExtent l="0" t="0" r="0" b="3810"/>
+          <wp:inline distT="0" distB="0" distL="0" distR="0" wp14:anchorId="462825F9" wp14:editId="31EFCBC3">
+            <wp:extent cx="2809065" cy="3868696"/>
+            <wp:effectExtent l="0" t="0" r="10795" b="0"/>
             <wp:docPr id="4" name="Picture 4" descr="../../../Desktop/Screen%20Shot%202015-10-11%20at%2019.58.20."/>
             <wp:cNvGraphicFramePr>
               <a:graphicFrameLocks xmlns:a="http://schemas.openxmlformats.org/drawingml/2006/main" noChangeAspect="1"/>
@@ -212,7 +376,7 @@
                   <pic:spPr bwMode="auto">
                     <a:xfrm>
                       <a:off x="0" y="0"/>
-                      <a:ext cx="3077210" cy="4237990"/>
+                      <a:ext cx="2812498" cy="3873423"/>
                     </a:xfrm>
                     <a:prstGeom prst="rect">
                       <a:avLst/>
@@ -231,13 +395,16 @@
     </w:p>
     <w:p>
       <w:pPr>
-        <w:jc w:val="center"/>
+        <w:ind w:left="720"/>
       </w:pPr>
       <w:r>
         <w:t>The picture above shows the whole process of register, login and the customer menu.</w:t>
       </w:r>
-      <w:bookmarkStart w:id="0" w:name="_GoBack"/>
-      <w:bookmarkEnd w:id="0"/>
+    </w:p>
+    <w:p>
+      <w:r>
+        <w:br w:type="page"/>
+      </w:r>
     </w:p>
     <w:p>
       <w:pPr>
@@ -248,8 +415,25 @@
         </w:numPr>
       </w:pPr>
       <w:r>
-        <w:lastRenderedPageBreak/>
-        <w:t>In customer menu, you can choose to make order and view current status.</w:t>
+        <w:t xml:space="preserve">In customer menu, you can </w:t>
+      </w:r>
+      <w:r>
+        <w:t>either</w:t>
+      </w:r>
+      <w:r>
+        <w:t xml:space="preserve"> to make order </w:t>
+      </w:r>
+      <w:r>
+        <w:t>or to</w:t>
+      </w:r>
+      <w:r>
+        <w:t xml:space="preserve"> view current</w:t>
+      </w:r>
+      <w:r>
+        <w:t xml:space="preserve"> orders’</w:t>
+      </w:r>
+      <w:r>
+        <w:t xml:space="preserve"> status.</w:t>
       </w:r>
     </w:p>
     <w:p>
@@ -266,6 +450,83 @@
     </w:p>
     <w:p>
       <w:pPr>
+        <w:jc w:val="center"/>
+      </w:pPr>
+      <w:r>
+        <w:rPr>
+          <w:noProof/>
+          <w:lang w:val="en-US"/>
+        </w:rPr>
+        <w:drawing>
+          <wp:inline distT="0" distB="0" distL="0" distR="0" wp14:anchorId="5CF2FC78" wp14:editId="18185F45">
+            <wp:extent cx="3657600" cy="1749425"/>
+            <wp:effectExtent l="0" t="0" r="0" b="3175"/>
+            <wp:docPr id="5" name="Picture 5" descr="../../../Desktop/Screen%20Shot%202015-10-11%20at%2020.01.42."/>
+            <wp:cNvGraphicFramePr>
+              <a:graphicFrameLocks xmlns:a="http://schemas.openxmlformats.org/drawingml/2006/main" noChangeAspect="1"/>
+            </wp:cNvGraphicFramePr>
+            <a:graphic xmlns:a="http://schemas.openxmlformats.org/drawingml/2006/main">
+              <a:graphicData uri="http://schemas.openxmlformats.org/drawingml/2006/picture">
+                <pic:pic xmlns:pic="http://schemas.openxmlformats.org/drawingml/2006/picture">
+                  <pic:nvPicPr>
+                    <pic:cNvPr id="0" name="Picture 5" descr="../../../Desktop/Screen%20Shot%202015-10-11%20at%2020.01.42."/>
+                    <pic:cNvPicPr>
+                      <a:picLocks noChangeAspect="1" noChangeArrowheads="1"/>
+                    </pic:cNvPicPr>
+                  </pic:nvPicPr>
+                  <pic:blipFill>
+                    <a:blip r:embed="rId7">
+                      <a:extLst>
+                        <a:ext uri="{28A0092B-C50C-407E-A947-70E740481C1C}">
+                          <a14:useLocalDpi xmlns:a14="http://schemas.microsoft.com/office/drawing/2010/main" val="0"/>
+                        </a:ext>
+                      </a:extLst>
+                    </a:blip>
+                    <a:srcRect/>
+                    <a:stretch>
+                      <a:fillRect/>
+                    </a:stretch>
+                  </pic:blipFill>
+                  <pic:spPr bwMode="auto">
+                    <a:xfrm>
+                      <a:off x="0" y="0"/>
+                      <a:ext cx="3657600" cy="1749425"/>
+                    </a:xfrm>
+                    <a:prstGeom prst="rect">
+                      <a:avLst/>
+                    </a:prstGeom>
+                    <a:noFill/>
+                    <a:ln>
+                      <a:noFill/>
+                    </a:ln>
+                  </pic:spPr>
+                </pic:pic>
+              </a:graphicData>
+            </a:graphic>
+          </wp:inline>
+        </w:drawing>
+      </w:r>
+    </w:p>
+    <w:p>
+      <w:pPr>
+        <w:ind w:left="1440"/>
+      </w:pPr>
+      <w:r>
+        <w:t xml:space="preserve">As shown in the picture above, we made an order contains 1000 </w:t>
+      </w:r>
+      <w:proofErr w:type="spellStart"/>
+      <w:proofErr w:type="gramStart"/>
+      <w:r>
+        <w:t>items.Also</w:t>
+      </w:r>
+      <w:proofErr w:type="spellEnd"/>
+      <w:proofErr w:type="gramEnd"/>
+      <w:r>
+        <w:t xml:space="preserve"> the system will show you the ID of the new order.</w:t>
+      </w:r>
+    </w:p>
+    <w:p>
+      <w:pPr>
         <w:pStyle w:val="ListParagraph"/>
         <w:numPr>
           <w:ilvl w:val="1"/>
@@ -273,7 +534,139 @@
         </w:numPr>
       </w:pPr>
       <w:r>
-        <w:t>Viewing order status, orders belonging to you will be showed.</w:t>
+        <w:t>Viewing order status</w:t>
+      </w:r>
+      <w:r>
+        <w:t xml:space="preserve"> will give you a new menu and you can choose to:</w:t>
+      </w:r>
+    </w:p>
+    <w:p>
+      <w:pPr>
+        <w:pStyle w:val="ListParagraph"/>
+        <w:numPr>
+          <w:ilvl w:val="2"/>
+          <w:numId w:val="1"/>
+        </w:numPr>
+      </w:pPr>
+      <w:r>
+        <w:t>Show all your orders’ status</w:t>
+      </w:r>
+    </w:p>
+    <w:p>
+      <w:pPr>
+        <w:pStyle w:val="ListParagraph"/>
+        <w:numPr>
+          <w:ilvl w:val="2"/>
+          <w:numId w:val="1"/>
+        </w:numPr>
+      </w:pPr>
+      <w:r>
+        <w:t>Show a specific order’s status by give the order ID.</w:t>
+      </w:r>
+    </w:p>
+    <w:p>
+      <w:pPr>
+        <w:jc w:val="center"/>
+      </w:pPr>
+      <w:r>
+        <w:rPr>
+          <w:noProof/>
+          <w:lang w:val="en-US"/>
+        </w:rPr>
+        <w:drawing>
+          <wp:inline distT="0" distB="0" distL="0" distR="0" wp14:anchorId="10C89DAE" wp14:editId="5905D43B">
+            <wp:extent cx="4454989" cy="4819650"/>
+            <wp:effectExtent l="0" t="0" r="0" b="6350"/>
+            <wp:docPr id="8" name="Picture 8" descr="../../../Desktop/Screen%20Shot%202015-10-11%20at%2020.11.30."/>
+            <wp:cNvGraphicFramePr>
+              <a:graphicFrameLocks xmlns:a="http://schemas.openxmlformats.org/drawingml/2006/main" noChangeAspect="1"/>
+            </wp:cNvGraphicFramePr>
+            <a:graphic xmlns:a="http://schemas.openxmlformats.org/drawingml/2006/main">
+              <a:graphicData uri="http://schemas.openxmlformats.org/drawingml/2006/picture">
+                <pic:pic xmlns:pic="http://schemas.openxmlformats.org/drawingml/2006/picture">
+                  <pic:nvPicPr>
+                    <pic:cNvPr id="0" name="Picture 8" descr="../../../Desktop/Screen%20Shot%202015-10-11%20at%2020.11.30."/>
+                    <pic:cNvPicPr>
+                      <a:picLocks noChangeAspect="1" noChangeArrowheads="1"/>
+                    </pic:cNvPicPr>
+                  </pic:nvPicPr>
+                  <pic:blipFill>
+                    <a:blip r:embed="rId8">
+                      <a:extLst>
+                        <a:ext uri="{28A0092B-C50C-407E-A947-70E740481C1C}">
+                          <a14:useLocalDpi xmlns:a14="http://schemas.microsoft.com/office/drawing/2010/main" val="0"/>
+                        </a:ext>
+                      </a:extLst>
+                    </a:blip>
+                    <a:srcRect/>
+                    <a:stretch>
+                      <a:fillRect/>
+                    </a:stretch>
+                  </pic:blipFill>
+                  <pic:spPr bwMode="auto">
+                    <a:xfrm>
+                      <a:off x="0" y="0"/>
+                      <a:ext cx="4458880" cy="4823860"/>
+                    </a:xfrm>
+                    <a:prstGeom prst="rect">
+                      <a:avLst/>
+                    </a:prstGeom>
+                    <a:noFill/>
+                    <a:ln>
+                      <a:noFill/>
+                    </a:ln>
+                  </pic:spPr>
+                </pic:pic>
+              </a:graphicData>
+            </a:graphic>
+          </wp:inline>
+        </w:drawing>
+      </w:r>
+    </w:p>
+    <w:p>
+      <w:pPr>
+        <w:ind w:left="2160"/>
+      </w:pPr>
+      <w:r>
+        <w:t>In the picture, the 1</w:t>
+      </w:r>
+      <w:r>
+        <w:rPr>
+          <w:vertAlign w:val="superscript"/>
+        </w:rPr>
+        <w:t>st</w:t>
+      </w:r>
+      <w:r>
+        <w:rPr>
+          <w:vertAlign w:val="superscript"/>
+        </w:rPr>
+        <w:t xml:space="preserve"> </w:t>
+      </w:r>
+      <w:r>
+        <w:t>part shows view all</w:t>
+      </w:r>
+      <w:r>
+        <w:t xml:space="preserve"> orders’</w:t>
+      </w:r>
+      <w:r>
+        <w:t xml:space="preserve"> status of this user</w:t>
+      </w:r>
+      <w:r>
+        <w:t>, the 2</w:t>
+      </w:r>
+      <w:r>
+        <w:rPr>
+          <w:vertAlign w:val="superscript"/>
+        </w:rPr>
+        <w:t>nd</w:t>
+      </w:r>
+      <w:r>
+        <w:t xml:space="preserve"> part shows view specific order’s status, and you can choose whether to continue check another or not by agree (y, yes, ok), or disagree (n, no).</w:t>
+      </w:r>
+    </w:p>
+    <w:p>
+      <w:r>
+        <w:br w:type="page"/>
       </w:r>
     </w:p>
     <w:p>
@@ -285,7 +678,74 @@
         </w:numPr>
       </w:pPr>
       <w:r>
-        <w:t>You can lot out when you finish your operations.</w:t>
+        <w:t>You can log</w:t>
+      </w:r>
+      <w:r>
+        <w:t xml:space="preserve"> out when you finish your operations.</w:t>
+      </w:r>
+    </w:p>
+    <w:p>
+      <w:pPr>
+        <w:jc w:val="center"/>
+      </w:pPr>
+      <w:r>
+        <w:rPr>
+          <w:noProof/>
+          <w:lang w:val="en-US"/>
+        </w:rPr>
+        <w:drawing>
+          <wp:inline distT="0" distB="0" distL="0" distR="0" wp14:anchorId="507EF292" wp14:editId="4EF369BA">
+            <wp:extent cx="4269740" cy="2663825"/>
+            <wp:effectExtent l="0" t="0" r="0" b="3175"/>
+            <wp:docPr id="9" name="Picture 9" descr="../../../Desktop/Screen%20Shot%202015-10-11%20at%2020.19.12."/>
+            <wp:cNvGraphicFramePr>
+              <a:graphicFrameLocks xmlns:a="http://schemas.openxmlformats.org/drawingml/2006/main" noChangeAspect="1"/>
+            </wp:cNvGraphicFramePr>
+            <a:graphic xmlns:a="http://schemas.openxmlformats.org/drawingml/2006/main">
+              <a:graphicData uri="http://schemas.openxmlformats.org/drawingml/2006/picture">
+                <pic:pic xmlns:pic="http://schemas.openxmlformats.org/drawingml/2006/picture">
+                  <pic:nvPicPr>
+                    <pic:cNvPr id="0" name="Picture 9" descr="../../../Desktop/Screen%20Shot%202015-10-11%20at%2020.19.12."/>
+                    <pic:cNvPicPr>
+                      <a:picLocks noChangeAspect="1" noChangeArrowheads="1"/>
+                    </pic:cNvPicPr>
+                  </pic:nvPicPr>
+                  <pic:blipFill>
+                    <a:blip r:embed="rId9">
+                      <a:extLst>
+                        <a:ext uri="{28A0092B-C50C-407E-A947-70E740481C1C}">
+                          <a14:useLocalDpi xmlns:a14="http://schemas.microsoft.com/office/drawing/2010/main" val="0"/>
+                        </a:ext>
+                      </a:extLst>
+                    </a:blip>
+                    <a:srcRect/>
+                    <a:stretch>
+                      <a:fillRect/>
+                    </a:stretch>
+                  </pic:blipFill>
+                  <pic:spPr bwMode="auto">
+                    <a:xfrm>
+                      <a:off x="0" y="0"/>
+                      <a:ext cx="4269740" cy="2663825"/>
+                    </a:xfrm>
+                    <a:prstGeom prst="rect">
+                      <a:avLst/>
+                    </a:prstGeom>
+                    <a:noFill/>
+                    <a:ln>
+                      <a:noFill/>
+                    </a:ln>
+                  </pic:spPr>
+                </pic:pic>
+              </a:graphicData>
+            </a:graphic>
+          </wp:inline>
+        </w:drawing>
+      </w:r>
+    </w:p>
+    <w:p>
+      <w:r>
+        <w:br w:type="page"/>
       </w:r>
     </w:p>
     <w:p>
@@ -302,7 +762,7 @@
         </w:numPr>
       </w:pPr>
       <w:r>
-        <w:t>The initial user name and password are all “admin”; there is only one administrator in this system and this user cannot be registered.</w:t>
+        <w:t>The administrator account is now hard code in the system, as required by the company, both of them are “admin”, please note: there is one and only one administrator in the system, and there is no way to register as an administrator.</w:t>
       </w:r>
     </w:p>
     <w:p>
@@ -314,7 +774,82 @@
         </w:numPr>
       </w:pPr>
       <w:r>
-        <w:t>Login as the administrator, the system turns to the administrator menu;</w:t>
+        <w:t>Login as the administrator, the system turns</w:t>
+      </w:r>
+      <w:r>
+        <w:t xml:space="preserve"> to the administrator </w:t>
+      </w:r>
+      <w:proofErr w:type="gramStart"/>
+      <w:r>
+        <w:t>menu(</w:t>
+      </w:r>
+      <w:proofErr w:type="gramEnd"/>
+      <w:r>
+        <w:t>as shown below).</w:t>
+      </w:r>
+    </w:p>
+    <w:p>
+      <w:pPr>
+        <w:jc w:val="center"/>
+      </w:pPr>
+      <w:r>
+        <w:rPr>
+          <w:noProof/>
+          <w:lang w:val="en-US"/>
+        </w:rPr>
+        <w:drawing>
+          <wp:inline distT="0" distB="0" distL="0" distR="0" wp14:anchorId="47E3F823" wp14:editId="23859BED">
+            <wp:extent cx="3800475" cy="4190365"/>
+            <wp:effectExtent l="0" t="0" r="9525" b="635"/>
+            <wp:docPr id="10" name="Picture 10" descr="../../../Desktop/Screen%20Shot%202015-10-11%20at%2020.23.47."/>
+            <wp:cNvGraphicFramePr>
+              <a:graphicFrameLocks xmlns:a="http://schemas.openxmlformats.org/drawingml/2006/main" noChangeAspect="1"/>
+            </wp:cNvGraphicFramePr>
+            <a:graphic xmlns:a="http://schemas.openxmlformats.org/drawingml/2006/main">
+              <a:graphicData uri="http://schemas.openxmlformats.org/drawingml/2006/picture">
+                <pic:pic xmlns:pic="http://schemas.openxmlformats.org/drawingml/2006/picture">
+                  <pic:nvPicPr>
+                    <pic:cNvPr id="0" name="Picture 10" descr="../../../Desktop/Screen%20Shot%202015-10-11%20at%2020.23.47."/>
+                    <pic:cNvPicPr>
+                      <a:picLocks noChangeAspect="1" noChangeArrowheads="1"/>
+                    </pic:cNvPicPr>
+                  </pic:nvPicPr>
+                  <pic:blipFill>
+                    <a:blip r:embed="rId10">
+                      <a:extLst>
+                        <a:ext uri="{28A0092B-C50C-407E-A947-70E740481C1C}">
+                          <a14:useLocalDpi xmlns:a14="http://schemas.microsoft.com/office/drawing/2010/main" val="0"/>
+                        </a:ext>
+                      </a:extLst>
+                    </a:blip>
+                    <a:srcRect/>
+                    <a:stretch>
+                      <a:fillRect/>
+                    </a:stretch>
+                  </pic:blipFill>
+                  <pic:spPr bwMode="auto">
+                    <a:xfrm>
+                      <a:off x="0" y="0"/>
+                      <a:ext cx="3800475" cy="4190365"/>
+                    </a:xfrm>
+                    <a:prstGeom prst="rect">
+                      <a:avLst/>
+                    </a:prstGeom>
+                    <a:noFill/>
+                    <a:ln>
+                      <a:noFill/>
+                    </a:ln>
+                  </pic:spPr>
+                </pic:pic>
+              </a:graphicData>
+            </a:graphic>
+          </wp:inline>
+        </w:drawing>
+      </w:r>
+    </w:p>
+    <w:p>
+      <w:r>
+        <w:br w:type="page"/>
       </w:r>
     </w:p>
     <w:p>
@@ -347,7 +882,80 @@
         <w:ind w:left="1440"/>
       </w:pPr>
       <w:r>
-        <w:t>You can add a new section with certain capacity. The capacity is required to enter when you add a new section. The number you enter indicates the number of pallet in this section. Every pallet can hold 75 items;</w:t>
+        <w:t>You can add a new section with certain capacity. The capacity is required to enter when you add a new section. The number you enter indicates the number of pallet</w:t>
+      </w:r>
+      <w:r>
+        <w:t>(s)</w:t>
+      </w:r>
+      <w:r>
+        <w:t xml:space="preserve"> in this section. Every pallet can hold 75 items;</w:t>
+      </w:r>
+    </w:p>
+    <w:p>
+      <w:pPr>
+        <w:jc w:val="center"/>
+      </w:pPr>
+      <w:r>
+        <w:rPr>
+          <w:noProof/>
+          <w:lang w:val="en-US"/>
+        </w:rPr>
+        <w:drawing>
+          <wp:inline distT="0" distB="0" distL="0" distR="0" wp14:anchorId="35F6DE1C" wp14:editId="100010E8">
+            <wp:extent cx="3784600" cy="2616200"/>
+            <wp:effectExtent l="0" t="0" r="0" b="0"/>
+            <wp:docPr id="11" name="Picture 11" descr="../../../Desktop/Screen%20Shot%202015-10-11%20at%2020.26.30."/>
+            <wp:cNvGraphicFramePr>
+              <a:graphicFrameLocks xmlns:a="http://schemas.openxmlformats.org/drawingml/2006/main" noChangeAspect="1"/>
+            </wp:cNvGraphicFramePr>
+            <a:graphic xmlns:a="http://schemas.openxmlformats.org/drawingml/2006/main">
+              <a:graphicData uri="http://schemas.openxmlformats.org/drawingml/2006/picture">
+                <pic:pic xmlns:pic="http://schemas.openxmlformats.org/drawingml/2006/picture">
+                  <pic:nvPicPr>
+                    <pic:cNvPr id="0" name="Picture 11" descr="../../../Desktop/Screen%20Shot%202015-10-11%20at%2020.26.30."/>
+                    <pic:cNvPicPr>
+                      <a:picLocks noChangeAspect="1" noChangeArrowheads="1"/>
+                    </pic:cNvPicPr>
+                  </pic:nvPicPr>
+                  <pic:blipFill>
+                    <a:blip r:embed="rId11">
+                      <a:extLst>
+                        <a:ext uri="{28A0092B-C50C-407E-A947-70E740481C1C}">
+                          <a14:useLocalDpi xmlns:a14="http://schemas.microsoft.com/office/drawing/2010/main" val="0"/>
+                        </a:ext>
+                      </a:extLst>
+                    </a:blip>
+                    <a:srcRect/>
+                    <a:stretch>
+                      <a:fillRect/>
+                    </a:stretch>
+                  </pic:blipFill>
+                  <pic:spPr bwMode="auto">
+                    <a:xfrm>
+                      <a:off x="0" y="0"/>
+                      <a:ext cx="3784600" cy="2616200"/>
+                    </a:xfrm>
+                    <a:prstGeom prst="rect">
+                      <a:avLst/>
+                    </a:prstGeom>
+                    <a:noFill/>
+                    <a:ln>
+                      <a:noFill/>
+                    </a:ln>
+                  </pic:spPr>
+                </pic:pic>
+              </a:graphicData>
+            </a:graphic>
+          </wp:inline>
+        </w:drawing>
+      </w:r>
+    </w:p>
+    <w:p>
+      <w:pPr>
+        <w:ind w:left="1440"/>
+      </w:pPr>
+      <w:r>
+        <w:t>The picture above shows the whole process of create section, if successful, the new section id will be shown on the screen.</w:t>
       </w:r>
     </w:p>
     <w:p>
@@ -373,6 +981,70 @@
     </w:p>
     <w:p>
       <w:pPr>
+        <w:jc w:val="center"/>
+      </w:pPr>
+      <w:r>
+        <w:rPr>
+          <w:noProof/>
+          <w:lang w:val="en-US"/>
+        </w:rPr>
+        <w:drawing>
+          <wp:inline distT="0" distB="0" distL="0" distR="0" wp14:anchorId="60629EFC" wp14:editId="28175A33">
+            <wp:extent cx="3808730" cy="3450590"/>
+            <wp:effectExtent l="0" t="0" r="1270" b="3810"/>
+            <wp:docPr id="17" name="Picture 17" descr="../../../Desktop/Screen%20Shot%202015-10-11%20at%2020.46.23."/>
+            <wp:cNvGraphicFramePr>
+              <a:graphicFrameLocks xmlns:a="http://schemas.openxmlformats.org/drawingml/2006/main" noChangeAspect="1"/>
+            </wp:cNvGraphicFramePr>
+            <a:graphic xmlns:a="http://schemas.openxmlformats.org/drawingml/2006/main">
+              <a:graphicData uri="http://schemas.openxmlformats.org/drawingml/2006/picture">
+                <pic:pic xmlns:pic="http://schemas.openxmlformats.org/drawingml/2006/picture">
+                  <pic:nvPicPr>
+                    <pic:cNvPr id="0" name="Picture 17" descr="../../../Desktop/Screen%20Shot%202015-10-11%20at%2020.46.23."/>
+                    <pic:cNvPicPr>
+                      <a:picLocks noChangeAspect="1" noChangeArrowheads="1"/>
+                    </pic:cNvPicPr>
+                  </pic:nvPicPr>
+                  <pic:blipFill>
+                    <a:blip r:embed="rId12">
+                      <a:extLst>
+                        <a:ext uri="{28A0092B-C50C-407E-A947-70E740481C1C}">
+                          <a14:useLocalDpi xmlns:a14="http://schemas.microsoft.com/office/drawing/2010/main" val="0"/>
+                        </a:ext>
+                      </a:extLst>
+                    </a:blip>
+                    <a:srcRect/>
+                    <a:stretch>
+                      <a:fillRect/>
+                    </a:stretch>
+                  </pic:blipFill>
+                  <pic:spPr bwMode="auto">
+                    <a:xfrm>
+                      <a:off x="0" y="0"/>
+                      <a:ext cx="3808730" cy="3450590"/>
+                    </a:xfrm>
+                    <a:prstGeom prst="rect">
+                      <a:avLst/>
+                    </a:prstGeom>
+                    <a:noFill/>
+                    <a:ln>
+                      <a:noFill/>
+                    </a:ln>
+                  </pic:spPr>
+                </pic:pic>
+              </a:graphicData>
+            </a:graphic>
+          </wp:inline>
+        </w:drawing>
+      </w:r>
+    </w:p>
+    <w:p>
+      <w:r>
+        <w:br w:type="page"/>
+      </w:r>
+    </w:p>
+    <w:p>
+      <w:pPr>
         <w:pStyle w:val="ListParagraph"/>
         <w:numPr>
           <w:ilvl w:val="1"/>
@@ -394,6 +1066,70 @@
     </w:p>
     <w:p>
       <w:pPr>
+        <w:jc w:val="center"/>
+      </w:pPr>
+      <w:r>
+        <w:rPr>
+          <w:noProof/>
+          <w:lang w:val="en-US"/>
+        </w:rPr>
+        <w:drawing>
+          <wp:inline distT="0" distB="0" distL="0" distR="0" wp14:anchorId="2211B23F" wp14:editId="355F8230">
+            <wp:extent cx="3745230" cy="6321425"/>
+            <wp:effectExtent l="0" t="0" r="0" b="3175"/>
+            <wp:docPr id="20" name="Picture 20" descr="../../../Desktop/Screen%20Shot%202015-10-11%20at%2020.57.40."/>
+            <wp:cNvGraphicFramePr>
+              <a:graphicFrameLocks xmlns:a="http://schemas.openxmlformats.org/drawingml/2006/main" noChangeAspect="1"/>
+            </wp:cNvGraphicFramePr>
+            <a:graphic xmlns:a="http://schemas.openxmlformats.org/drawingml/2006/main">
+              <a:graphicData uri="http://schemas.openxmlformats.org/drawingml/2006/picture">
+                <pic:pic xmlns:pic="http://schemas.openxmlformats.org/drawingml/2006/picture">
+                  <pic:nvPicPr>
+                    <pic:cNvPr id="0" name="Picture 20" descr="../../../Desktop/Screen%20Shot%202015-10-11%20at%2020.57.40."/>
+                    <pic:cNvPicPr>
+                      <a:picLocks noChangeAspect="1" noChangeArrowheads="1"/>
+                    </pic:cNvPicPr>
+                  </pic:nvPicPr>
+                  <pic:blipFill>
+                    <a:blip r:embed="rId13">
+                      <a:extLst>
+                        <a:ext uri="{28A0092B-C50C-407E-A947-70E740481C1C}">
+                          <a14:useLocalDpi xmlns:a14="http://schemas.microsoft.com/office/drawing/2010/main" val="0"/>
+                        </a:ext>
+                      </a:extLst>
+                    </a:blip>
+                    <a:srcRect/>
+                    <a:stretch>
+                      <a:fillRect/>
+                    </a:stretch>
+                  </pic:blipFill>
+                  <pic:spPr bwMode="auto">
+                    <a:xfrm>
+                      <a:off x="0" y="0"/>
+                      <a:ext cx="3745230" cy="6321425"/>
+                    </a:xfrm>
+                    <a:prstGeom prst="rect">
+                      <a:avLst/>
+                    </a:prstGeom>
+                    <a:noFill/>
+                    <a:ln>
+                      <a:noFill/>
+                    </a:ln>
+                  </pic:spPr>
+                </pic:pic>
+              </a:graphicData>
+            </a:graphic>
+          </wp:inline>
+        </w:drawing>
+      </w:r>
+    </w:p>
+    <w:p>
+      <w:r>
+        <w:br w:type="page"/>
+      </w:r>
+    </w:p>
+    <w:p>
+      <w:pPr>
         <w:pStyle w:val="ListParagraph"/>
         <w:numPr>
           <w:ilvl w:val="1"/>
@@ -401,17 +1137,82 @@
         </w:numPr>
       </w:pPr>
       <w:r>
-        <w:t>Allocate items:</w:t>
-      </w:r>
-    </w:p>
-    <w:p>
-      <w:pPr>
-        <w:pStyle w:val="ListParagraph"/>
+        <w:t>View sections:</w:t>
+      </w:r>
+    </w:p>
+    <w:p>
+      <w:pPr>
         <w:ind w:left="1440"/>
       </w:pPr>
       <w:r>
-        <w:t>When you choose allocate item option in the menu, the interface will show all orders needed to be allocated. Then you can enter the order ID you want to allocate. The system will allocate the items of this order to available section automatically. The system allocates items preferably to the section which is used by the same user. If capacity is not enough, error will be prompted.</w:t>
-      </w:r>
+        <w:t>The administrator can view detailed info of all sections.</w:t>
+      </w:r>
+    </w:p>
+    <w:p>
+      <w:pPr>
+        <w:jc w:val="center"/>
+      </w:pPr>
+      <w:r>
+        <w:rPr>
+          <w:noProof/>
+          <w:lang w:val="en-US"/>
+        </w:rPr>
+        <w:drawing>
+          <wp:inline distT="0" distB="0" distL="0" distR="0" wp14:anchorId="08756D48" wp14:editId="5E3AA7C0">
+            <wp:extent cx="3768725" cy="5947410"/>
+            <wp:effectExtent l="0" t="0" r="0" b="0"/>
+            <wp:docPr id="19" name="Picture 19" descr="../../../Desktop/Screen%20Shot%202015-10-11%20at%2020.56.40."/>
+            <wp:cNvGraphicFramePr>
+              <a:graphicFrameLocks xmlns:a="http://schemas.openxmlformats.org/drawingml/2006/main" noChangeAspect="1"/>
+            </wp:cNvGraphicFramePr>
+            <a:graphic xmlns:a="http://schemas.openxmlformats.org/drawingml/2006/main">
+              <a:graphicData uri="http://schemas.openxmlformats.org/drawingml/2006/picture">
+                <pic:pic xmlns:pic="http://schemas.openxmlformats.org/drawingml/2006/picture">
+                  <pic:nvPicPr>
+                    <pic:cNvPr id="0" name="Picture 19" descr="../../../Desktop/Screen%20Shot%202015-10-11%20at%2020.56.40."/>
+                    <pic:cNvPicPr>
+                      <a:picLocks noChangeAspect="1" noChangeArrowheads="1"/>
+                    </pic:cNvPicPr>
+                  </pic:nvPicPr>
+                  <pic:blipFill>
+                    <a:blip r:embed="rId14">
+                      <a:extLst>
+                        <a:ext uri="{28A0092B-C50C-407E-A947-70E740481C1C}">
+                          <a14:useLocalDpi xmlns:a14="http://schemas.microsoft.com/office/drawing/2010/main" val="0"/>
+                        </a:ext>
+                      </a:extLst>
+                    </a:blip>
+                    <a:srcRect/>
+                    <a:stretch>
+                      <a:fillRect/>
+                    </a:stretch>
+                  </pic:blipFill>
+                  <pic:spPr bwMode="auto">
+                    <a:xfrm>
+                      <a:off x="0" y="0"/>
+                      <a:ext cx="3768725" cy="5947410"/>
+                    </a:xfrm>
+                    <a:prstGeom prst="rect">
+                      <a:avLst/>
+                    </a:prstGeom>
+                    <a:noFill/>
+                    <a:ln>
+                      <a:noFill/>
+                    </a:ln>
+                  </pic:spPr>
+                </pic:pic>
+              </a:graphicData>
+            </a:graphic>
+          </wp:inline>
+        </w:drawing>
+      </w:r>
+    </w:p>
+    <w:p>
+      <w:r>
+        <w:br w:type="page"/>
+      </w:r>
+      <w:bookmarkStart w:id="0" w:name="_GoBack"/>
+      <w:bookmarkEnd w:id="0"/>
     </w:p>
     <w:p>
       <w:pPr>
@@ -422,10 +1223,276 @@
         </w:numPr>
       </w:pPr>
       <w:r>
+        <w:t>Allocate items:</w:t>
+      </w:r>
+    </w:p>
+    <w:p>
+      <w:pPr>
+        <w:pStyle w:val="ListParagraph"/>
+        <w:ind w:left="1440"/>
+      </w:pPr>
+      <w:r>
+        <w:t xml:space="preserve">When you choose allocate item option in the menu, the interface will show all orders </w:t>
+      </w:r>
+      <w:r>
+        <w:t>in the system</w:t>
+      </w:r>
+      <w:r>
+        <w:t>. Then you can enter the ID</w:t>
+      </w:r>
+      <w:r>
+        <w:t xml:space="preserve"> of the order to be allocated</w:t>
+      </w:r>
+      <w:r>
+        <w:t xml:space="preserve">. The system will allocate the items of this order to available section automatically. </w:t>
+      </w:r>
+    </w:p>
+    <w:p>
+      <w:pPr>
+        <w:pStyle w:val="ListParagraph"/>
+        <w:ind w:left="1440"/>
+      </w:pPr>
+      <w:r>
+        <w:t>If anything goes wrong, simply follow the instruction shown on the screen.</w:t>
+      </w:r>
+    </w:p>
+    <w:p>
+      <w:pPr>
+        <w:pStyle w:val="ListParagraph"/>
+        <w:ind w:left="1440"/>
+      </w:pPr>
+      <w:r>
+        <w:t>The rules for allocate operation is in appendix</w:t>
+      </w:r>
+      <w:r>
+        <w:t>.</w:t>
+      </w:r>
+    </w:p>
+    <w:p>
+      <w:pPr>
+        <w:pStyle w:val="ListParagraph"/>
+        <w:ind w:left="1440"/>
+      </w:pPr>
+    </w:p>
+    <w:p>
+      <w:pPr>
+        <w:jc w:val="center"/>
+      </w:pPr>
+      <w:r>
+        <w:rPr>
+          <w:noProof/>
+          <w:lang w:val="en-US"/>
+        </w:rPr>
+        <w:drawing>
+          <wp:inline distT="0" distB="0" distL="0" distR="0" wp14:anchorId="67E66CE3" wp14:editId="79EAA115">
+            <wp:extent cx="4977564" cy="4272004"/>
+            <wp:effectExtent l="0" t="0" r="1270" b="0"/>
+            <wp:docPr id="12" name="Picture 12" descr="../../../Desktop/Screen%20Shot%202015-10-11%20at%2020.28.25."/>
+            <wp:cNvGraphicFramePr>
+              <a:graphicFrameLocks xmlns:a="http://schemas.openxmlformats.org/drawingml/2006/main" noChangeAspect="1"/>
+            </wp:cNvGraphicFramePr>
+            <a:graphic xmlns:a="http://schemas.openxmlformats.org/drawingml/2006/main">
+              <a:graphicData uri="http://schemas.openxmlformats.org/drawingml/2006/picture">
+                <pic:pic xmlns:pic="http://schemas.openxmlformats.org/drawingml/2006/picture">
+                  <pic:nvPicPr>
+                    <pic:cNvPr id="0" name="Picture 12" descr="../../../Desktop/Screen%20Shot%202015-10-11%20at%2020.28.25."/>
+                    <pic:cNvPicPr>
+                      <a:picLocks noChangeAspect="1" noChangeArrowheads="1"/>
+                    </pic:cNvPicPr>
+                  </pic:nvPicPr>
+                  <pic:blipFill>
+                    <a:blip r:embed="rId15">
+                      <a:extLst>
+                        <a:ext uri="{28A0092B-C50C-407E-A947-70E740481C1C}">
+                          <a14:useLocalDpi xmlns:a14="http://schemas.microsoft.com/office/drawing/2010/main" val="0"/>
+                        </a:ext>
+                      </a:extLst>
+                    </a:blip>
+                    <a:srcRect/>
+                    <a:stretch>
+                      <a:fillRect/>
+                    </a:stretch>
+                  </pic:blipFill>
+                  <pic:spPr bwMode="auto">
+                    <a:xfrm>
+                      <a:off x="0" y="0"/>
+                      <a:ext cx="4980716" cy="4274709"/>
+                    </a:xfrm>
+                    <a:prstGeom prst="rect">
+                      <a:avLst/>
+                    </a:prstGeom>
+                    <a:noFill/>
+                    <a:ln>
+                      <a:noFill/>
+                    </a:ln>
+                  </pic:spPr>
+                </pic:pic>
+              </a:graphicData>
+            </a:graphic>
+          </wp:inline>
+        </w:drawing>
+      </w:r>
+    </w:p>
+    <w:p>
+      <w:r>
+        <w:br w:type="page"/>
+      </w:r>
+    </w:p>
+    <w:p>
+      <w:pPr>
+        <w:pStyle w:val="ListParagraph"/>
+        <w:numPr>
+          <w:ilvl w:val="1"/>
+          <w:numId w:val="2"/>
+        </w:numPr>
+      </w:pPr>
+      <w:r>
         <w:t>Remove items:</w:t>
       </w:r>
     </w:p>
+    <w:p>
+      <w:pPr>
+        <w:pStyle w:val="ListParagraph"/>
+        <w:ind w:left="1440"/>
+      </w:pPr>
+      <w:r>
+        <w:t>Similar to the allocate item, the administrator simply input the order id, and the system will remove the specific order for you.</w:t>
+      </w:r>
+    </w:p>
+    <w:p>
+      <w:pPr>
+        <w:pStyle w:val="ListParagraph"/>
+        <w:ind w:left="1440"/>
+      </w:pPr>
+      <w:r>
+        <w:t>If anything goes wrong, simply follow the instruction shown on the screen.</w:t>
+      </w:r>
+    </w:p>
+    <w:p>
+      <w:pPr>
+        <w:jc w:val="center"/>
+      </w:pPr>
+      <w:r>
+        <w:rPr>
+          <w:noProof/>
+          <w:lang w:val="en-US"/>
+        </w:rPr>
+        <w:drawing>
+          <wp:inline distT="0" distB="0" distL="0" distR="0" wp14:anchorId="33442B58" wp14:editId="629759D9">
+            <wp:extent cx="5725160" cy="4937760"/>
+            <wp:effectExtent l="0" t="0" r="0" b="0"/>
+            <wp:docPr id="14" name="Picture 14" descr="../../../Desktop/Screen%20Shot%202015-10-11%20at%2020.43.02."/>
+            <wp:cNvGraphicFramePr>
+              <a:graphicFrameLocks xmlns:a="http://schemas.openxmlformats.org/drawingml/2006/main" noChangeAspect="1"/>
+            </wp:cNvGraphicFramePr>
+            <a:graphic xmlns:a="http://schemas.openxmlformats.org/drawingml/2006/main">
+              <a:graphicData uri="http://schemas.openxmlformats.org/drawingml/2006/picture">
+                <pic:pic xmlns:pic="http://schemas.openxmlformats.org/drawingml/2006/picture">
+                  <pic:nvPicPr>
+                    <pic:cNvPr id="0" name="Picture 14" descr="../../../Desktop/Screen%20Shot%202015-10-11%20at%2020.43.02."/>
+                    <pic:cNvPicPr>
+                      <a:picLocks noChangeAspect="1" noChangeArrowheads="1"/>
+                    </pic:cNvPicPr>
+                  </pic:nvPicPr>
+                  <pic:blipFill>
+                    <a:blip r:embed="rId16">
+                      <a:extLst>
+                        <a:ext uri="{28A0092B-C50C-407E-A947-70E740481C1C}">
+                          <a14:useLocalDpi xmlns:a14="http://schemas.microsoft.com/office/drawing/2010/main" val="0"/>
+                        </a:ext>
+                      </a:extLst>
+                    </a:blip>
+                    <a:srcRect/>
+                    <a:stretch>
+                      <a:fillRect/>
+                    </a:stretch>
+                  </pic:blipFill>
+                  <pic:spPr bwMode="auto">
+                    <a:xfrm>
+                      <a:off x="0" y="0"/>
+                      <a:ext cx="5725160" cy="4937760"/>
+                    </a:xfrm>
+                    <a:prstGeom prst="rect">
+                      <a:avLst/>
+                    </a:prstGeom>
+                    <a:noFill/>
+                    <a:ln>
+                      <a:noFill/>
+                    </a:ln>
+                  </pic:spPr>
+                </pic:pic>
+              </a:graphicData>
+            </a:graphic>
+          </wp:inline>
+        </w:drawing>
+      </w:r>
+    </w:p>
+    <w:p>
+      <w:pPr>
+        <w:jc w:val="center"/>
+      </w:pPr>
+      <w:r>
+        <w:br w:type="page"/>
+        <w:t>Appendix</w:t>
+      </w:r>
+    </w:p>
     <w:p/>
+    <w:p>
+      <w:pPr>
+        <w:pStyle w:val="ListParagraph"/>
+        <w:ind w:left="0"/>
+      </w:pPr>
+      <w:r>
+        <w:t>Allocate rules:</w:t>
+      </w:r>
+    </w:p>
+    <w:p>
+      <w:pPr>
+        <w:pStyle w:val="ListParagraph"/>
+        <w:ind w:left="0"/>
+      </w:pPr>
+      <w:r>
+        <w:t>First, try to fill the pallet that belongs to the customer for the specific user.</w:t>
+      </w:r>
+    </w:p>
+    <w:p>
+      <w:pPr>
+        <w:pStyle w:val="ListParagraph"/>
+        <w:ind w:left="0"/>
+      </w:pPr>
+    </w:p>
+    <w:p>
+      <w:pPr>
+        <w:pStyle w:val="ListParagraph"/>
+        <w:ind w:left="0"/>
+      </w:pPr>
+      <w:r>
+        <w:t>Second, if not enough, to allocate the order with in least sections, in other words, allocate the order to the sections from the one has biggest free space to the one has least free space.</w:t>
+      </w:r>
+    </w:p>
+    <w:p>
+      <w:pPr>
+        <w:pStyle w:val="ListParagraph"/>
+        <w:ind w:left="0"/>
+      </w:pPr>
+    </w:p>
+    <w:p>
+      <w:pPr>
+        <w:pStyle w:val="ListParagraph"/>
+        <w:ind w:left="0"/>
+      </w:pPr>
+      <w:r>
+        <w:t xml:space="preserve">Finally, there is no free space to allocate more item in the system, </w:t>
+      </w:r>
+      <w:proofErr w:type="gramStart"/>
+      <w:r>
+        <w:t>an</w:t>
+      </w:r>
+      <w:proofErr w:type="gramEnd"/>
+      <w:r>
+        <w:t xml:space="preserve"> message with the least pallet number will be shown on the screen.</w:t>
+      </w:r>
+    </w:p>
     <w:sectPr>
       <w:pgSz w:w="11900" w:h="16840"/>
       <w:pgMar w:top="1440" w:right="1440" w:bottom="1440" w:left="1440" w:header="708" w:footer="708" w:gutter="0"/>
@@ -460,7 +1527,7 @@
         <w:ind w:left="1440" w:hanging="360"/>
       </w:pPr>
     </w:lvl>
-    <w:lvl w:ilvl="2" w:tplc="0409001B" w:tentative="1">
+    <w:lvl w:ilvl="2" w:tplc="0409001B">
       <w:start w:val="1"/>
       <w:numFmt w:val="lowerRoman"/>
       <w:lvlText w:val="%3."/>
@@ -549,7 +1616,7 @@
         <w:ind w:left="1440" w:hanging="360"/>
       </w:pPr>
     </w:lvl>
-    <w:lvl w:ilvl="2" w:tplc="0409001B" w:tentative="1">
+    <w:lvl w:ilvl="2" w:tplc="0409001B">
       <w:start w:val="1"/>
       <w:numFmt w:val="lowerRoman"/>
       <w:lvlText w:val="%3."/>
@@ -614,6 +1681,95 @@
     </w:lvl>
   </w:abstractNum>
   <w:abstractNum w:abstractNumId="2">
+    <w:nsid w:val="228A333D"/>
+    <w:multiLevelType w:val="hybridMultilevel"/>
+    <w:tmpl w:val="0B003DBC"/>
+    <w:lvl w:ilvl="0" w:tplc="0409000F">
+      <w:start w:val="1"/>
+      <w:numFmt w:val="decimal"/>
+      <w:lvlText w:val="%1."/>
+      <w:lvlJc w:val="left"/>
+      <w:pPr>
+        <w:ind w:left="720" w:hanging="360"/>
+      </w:pPr>
+      <w:rPr>
+        <w:rFonts w:hint="default"/>
+      </w:rPr>
+    </w:lvl>
+    <w:lvl w:ilvl="1" w:tplc="04090019" w:tentative="1">
+      <w:start w:val="1"/>
+      <w:numFmt w:val="lowerLetter"/>
+      <w:lvlText w:val="%2."/>
+      <w:lvlJc w:val="left"/>
+      <w:pPr>
+        <w:ind w:left="1440" w:hanging="360"/>
+      </w:pPr>
+    </w:lvl>
+    <w:lvl w:ilvl="2" w:tplc="0409001B" w:tentative="1">
+      <w:start w:val="1"/>
+      <w:numFmt w:val="lowerRoman"/>
+      <w:lvlText w:val="%3."/>
+      <w:lvlJc w:val="right"/>
+      <w:pPr>
+        <w:ind w:left="2160" w:hanging="180"/>
+      </w:pPr>
+    </w:lvl>
+    <w:lvl w:ilvl="3" w:tplc="0409000F" w:tentative="1">
+      <w:start w:val="1"/>
+      <w:numFmt w:val="decimal"/>
+      <w:lvlText w:val="%4."/>
+      <w:lvlJc w:val="left"/>
+      <w:pPr>
+        <w:ind w:left="2880" w:hanging="360"/>
+      </w:pPr>
+    </w:lvl>
+    <w:lvl w:ilvl="4" w:tplc="04090019" w:tentative="1">
+      <w:start w:val="1"/>
+      <w:numFmt w:val="lowerLetter"/>
+      <w:lvlText w:val="%5."/>
+      <w:lvlJc w:val="left"/>
+      <w:pPr>
+        <w:ind w:left="3600" w:hanging="360"/>
+      </w:pPr>
+    </w:lvl>
+    <w:lvl w:ilvl="5" w:tplc="0409001B" w:tentative="1">
+      <w:start w:val="1"/>
+      <w:numFmt w:val="lowerRoman"/>
+      <w:lvlText w:val="%6."/>
+      <w:lvlJc w:val="right"/>
+      <w:pPr>
+        <w:ind w:left="4320" w:hanging="180"/>
+      </w:pPr>
+    </w:lvl>
+    <w:lvl w:ilvl="6" w:tplc="0409000F" w:tentative="1">
+      <w:start w:val="1"/>
+      <w:numFmt w:val="decimal"/>
+      <w:lvlText w:val="%7."/>
+      <w:lvlJc w:val="left"/>
+      <w:pPr>
+        <w:ind w:left="5040" w:hanging="360"/>
+      </w:pPr>
+    </w:lvl>
+    <w:lvl w:ilvl="7" w:tplc="04090019" w:tentative="1">
+      <w:start w:val="1"/>
+      <w:numFmt w:val="lowerLetter"/>
+      <w:lvlText w:val="%8."/>
+      <w:lvlJc w:val="left"/>
+      <w:pPr>
+        <w:ind w:left="5760" w:hanging="360"/>
+      </w:pPr>
+    </w:lvl>
+    <w:lvl w:ilvl="8" w:tplc="0409001B" w:tentative="1">
+      <w:start w:val="1"/>
+      <w:numFmt w:val="lowerRoman"/>
+      <w:lvlText w:val="%9."/>
+      <w:lvlJc w:val="right"/>
+      <w:pPr>
+        <w:ind w:left="6480" w:hanging="180"/>
+      </w:pPr>
+    </w:lvl>
+  </w:abstractNum>
+  <w:abstractNum w:abstractNumId="3">
     <w:nsid w:val="5D512FE7"/>
     <w:multiLevelType w:val="hybridMultilevel"/>
     <w:tmpl w:val="41CC7FB0"/>
@@ -629,7 +1785,7 @@
         <w:rFonts w:hint="default"/>
       </w:rPr>
     </w:lvl>
-    <w:lvl w:ilvl="1" w:tplc="04090019" w:tentative="1">
+    <w:lvl w:ilvl="1" w:tplc="04090019">
       <w:start w:val="1"/>
       <w:numFmt w:val="lowerLetter"/>
       <w:lvlText w:val="%2."/>
@@ -702,7 +1858,7 @@
       </w:pPr>
     </w:lvl>
   </w:abstractNum>
-  <w:abstractNum w:abstractNumId="3">
+  <w:abstractNum w:abstractNumId="4">
     <w:nsid w:val="67A03052"/>
     <w:multiLevelType w:val="hybridMultilevel"/>
     <w:tmpl w:val="F0601618"/>
@@ -795,9 +1951,12 @@
     <w:abstractNumId w:val="0"/>
   </w:num>
   <w:num w:numId="3">
+    <w:abstractNumId w:val="4"/>
+  </w:num>
+  <w:num w:numId="4">
     <w:abstractNumId w:val="3"/>
   </w:num>
-  <w:num w:numId="4">
+  <w:num w:numId="5">
     <w:abstractNumId w:val="2"/>
   </w:num>
 </w:numbering>
@@ -1240,6 +2399,29 @@
       <w:contextualSpacing/>
     </w:pPr>
   </w:style>
+  <w:style w:type="table" w:styleId="TableGrid">
+    <w:name w:val="Table Grid"/>
+    <w:basedOn w:val="TableNormal"/>
+    <w:uiPriority w:val="39"/>
+    <w:rsid w:val="00024763"/>
+    <w:tblPr>
+      <w:tblInd w:w="0" w:type="dxa"/>
+      <w:tblBorders>
+        <w:top w:val="single" w:sz="4" w:space="0" w:color="auto"/>
+        <w:left w:val="single" w:sz="4" w:space="0" w:color="auto"/>
+        <w:bottom w:val="single" w:sz="4" w:space="0" w:color="auto"/>
+        <w:right w:val="single" w:sz="4" w:space="0" w:color="auto"/>
+        <w:insideH w:val="single" w:sz="4" w:space="0" w:color="auto"/>
+        <w:insideV w:val="single" w:sz="4" w:space="0" w:color="auto"/>
+      </w:tblBorders>
+      <w:tblCellMar>
+        <w:top w:w="0" w:type="dxa"/>
+        <w:left w:w="108" w:type="dxa"/>
+        <w:bottom w:w="0" w:type="dxa"/>
+        <w:right w:w="108" w:type="dxa"/>
+      </w:tblCellMar>
+    </w:tblPr>
+  </w:style>
 </w:styles>
 </file>
 

</xml_diff>